<commit_message>
Adding new documents such as charges
</commit_message>
<xml_diff>
--- a/ACTE D'ENGAGEMENT.docx
+++ b/ACTE D'ENGAGEMENT.docx
@@ -4,6 +4,7 @@
   <w:body>
     <w:p>
       <w:pPr>
+        <w:spacing w:line="360" w:lineRule="auto"/>
         <w:jc w:val="center"/>
         <w:rPr>
           <w:b/>
@@ -21,72 +22,358 @@
         </w:rPr>
         <w:t>ACTE D'ENGAGEMENT</w:t>
       </w:r>
-    </w:p>
-    <w:p>
-      <w:pPr>
+      <w:r>
+        <w:rPr>
+          <w:b/>
+          <w:bCs/>
+          <w:sz w:val="28"/>
+          <w:szCs w:val="28"/>
+        </w:rPr>
+        <w:br/>
+      </w:r>
+    </w:p>
+    <w:p>
+      <w:pPr>
+        <w:tabs>
+          <w:tab w:val="left" w:pos="3180"/>
+        </w:tabs>
+        <w:spacing w:line="360" w:lineRule="auto"/>
+        <w:rPr>
+          <w:b/>
+          <w:bCs/>
+        </w:rPr>
+      </w:pPr>
+      <w:r>
+        <w:rPr>
+          <w:b/>
+          <w:bCs/>
+        </w:rPr>
+        <w:tab/>
+      </w:r>
+      <w:r>
+        <w:rPr>
+          <w:b/>
+          <w:bCs/>
+        </w:rPr>
+        <w:t xml:space="preserve">A - </w:t>
+      </w:r>
+      <w:proofErr w:type="spellStart"/>
+      <w:r>
+        <w:rPr>
+          <w:b/>
+          <w:bCs/>
+        </w:rPr>
+        <w:t>Partie</w:t>
+      </w:r>
+      <w:proofErr w:type="spellEnd"/>
+      <w:r>
+        <w:rPr>
+          <w:b/>
+          <w:bCs/>
+        </w:rPr>
+        <w:t xml:space="preserve"> </w:t>
+      </w:r>
+      <w:proofErr w:type="spellStart"/>
+      <w:r>
+        <w:rPr>
+          <w:b/>
+          <w:bCs/>
+        </w:rPr>
+        <w:t>réservée</w:t>
+      </w:r>
+      <w:proofErr w:type="spellEnd"/>
+      <w:r>
+        <w:rPr>
+          <w:b/>
+          <w:bCs/>
+        </w:rPr>
+        <w:t xml:space="preserve"> à </w:t>
+      </w:r>
+      <w:proofErr w:type="spellStart"/>
+      <w:r>
+        <w:rPr>
+          <w:b/>
+          <w:bCs/>
+        </w:rPr>
+        <w:t>l'Administration</w:t>
+      </w:r>
+      <w:proofErr w:type="spellEnd"/>
+    </w:p>
+    <w:p>
+      <w:pPr>
+        <w:spacing w:line="360" w:lineRule="auto"/>
+      </w:pPr>
+      <w:r>
+        <w:t xml:space="preserve"> </w:t>
+      </w:r>
+      <w:r>
+        <w:t xml:space="preserve">Appel </w:t>
+      </w:r>
+      <w:proofErr w:type="spellStart"/>
+      <w:r>
+        <w:t>d'offres</w:t>
+      </w:r>
+      <w:proofErr w:type="spellEnd"/>
+      <w:r>
+        <w:t xml:space="preserve"> </w:t>
+      </w:r>
+      <w:proofErr w:type="spellStart"/>
+      <w:r>
+        <w:t>ouvert</w:t>
+      </w:r>
+      <w:proofErr w:type="spellEnd"/>
+      <w:r>
+        <w:t xml:space="preserve">, sur </w:t>
+      </w:r>
+      <w:proofErr w:type="spellStart"/>
+      <w:r>
+        <w:t>off</w:t>
+      </w:r>
+      <w:r>
+        <w:t>res</w:t>
+      </w:r>
+      <w:proofErr w:type="spellEnd"/>
+      <w:r>
+        <w:t xml:space="preserve"> des prix n° 006/2016/CRI du</w:t>
+      </w:r>
+    </w:p>
+    <w:p>
+      <w:pPr>
+        <w:spacing w:line="360" w:lineRule="auto"/>
+      </w:pPr>
+      <w:r>
+        <w:t xml:space="preserve">1. </w:t>
+      </w:r>
+      <w:proofErr w:type="spellStart"/>
+      <w:r>
+        <w:t>Objet</w:t>
+      </w:r>
+      <w:proofErr w:type="spellEnd"/>
+      <w:r>
+        <w:t xml:space="preserve"> du </w:t>
+      </w:r>
+      <w:proofErr w:type="spellStart"/>
+      <w:proofErr w:type="gramStart"/>
+      <w:r>
+        <w:t>marché</w:t>
+      </w:r>
+      <w:proofErr w:type="spellEnd"/>
+      <w:r>
+        <w:t xml:space="preserve"> :</w:t>
+      </w:r>
+      <w:proofErr w:type="gramEnd"/>
+      <w:r>
+        <w:t xml:space="preserve"> Etude de Conception et </w:t>
+      </w:r>
+      <w:proofErr w:type="spellStart"/>
+      <w:r>
+        <w:t>Réalisation</w:t>
+      </w:r>
+      <w:proofErr w:type="spellEnd"/>
+      <w:r>
+        <w:t xml:space="preserve"> d'un </w:t>
+      </w:r>
+      <w:proofErr w:type="spellStart"/>
+      <w:r>
+        <w:t>Portail</w:t>
+      </w:r>
+      <w:proofErr w:type="spellEnd"/>
+      <w:r>
+        <w:t xml:space="preserve"> Web du Centre </w:t>
+      </w:r>
+      <w:proofErr w:type="spellStart"/>
+      <w:r>
+        <w:t>Régional</w:t>
+      </w:r>
+      <w:proofErr w:type="spellEnd"/>
+      <w:r>
+        <w:t xml:space="preserve"> </w:t>
+      </w:r>
+      <w:proofErr w:type="spellStart"/>
+      <w:r>
+        <w:t>d'Investissement</w:t>
+      </w:r>
+      <w:proofErr w:type="spellEnd"/>
+      <w:r>
+        <w:t xml:space="preserve"> de la </w:t>
+      </w:r>
+      <w:proofErr w:type="spellStart"/>
+      <w:r>
+        <w:t>Région</w:t>
+      </w:r>
+      <w:proofErr w:type="spellEnd"/>
+      <w:r>
+        <w:t xml:space="preserve"> de Casablanca-</w:t>
+      </w:r>
+      <w:proofErr w:type="spellStart"/>
+      <w:r>
+        <w:t>Settat</w:t>
+      </w:r>
+      <w:proofErr w:type="spellEnd"/>
+      <w:r>
+        <w:t xml:space="preserve">, sis 60 Avenue Hassan II, Casablanca. </w:t>
+      </w:r>
+    </w:p>
+    <w:p>
+      <w:pPr>
+        <w:spacing w:line="360" w:lineRule="auto"/>
+      </w:pPr>
+      <w:r>
+        <w:t xml:space="preserve">2. passé par </w:t>
+      </w:r>
+      <w:proofErr w:type="spellStart"/>
+      <w:r>
+        <w:t>appel</w:t>
+      </w:r>
+      <w:proofErr w:type="spellEnd"/>
+      <w:r>
+        <w:t xml:space="preserve"> </w:t>
+      </w:r>
+      <w:proofErr w:type="spellStart"/>
+      <w:r>
+        <w:t>d'offres</w:t>
+      </w:r>
+      <w:proofErr w:type="spellEnd"/>
+      <w:r>
+        <w:t xml:space="preserve"> </w:t>
+      </w:r>
+      <w:proofErr w:type="spellStart"/>
+      <w:r>
+        <w:t>ouvert</w:t>
+      </w:r>
+      <w:proofErr w:type="spellEnd"/>
+      <w:r>
+        <w:t xml:space="preserve"> sur </w:t>
+      </w:r>
+      <w:proofErr w:type="spellStart"/>
+      <w:r>
+        <w:t>offre</w:t>
+      </w:r>
+      <w:proofErr w:type="spellEnd"/>
+      <w:r>
+        <w:t xml:space="preserve"> de </w:t>
+      </w:r>
+      <w:proofErr w:type="gramStart"/>
+      <w:r>
+        <w:t>prix(</w:t>
+      </w:r>
+      <w:proofErr w:type="gramEnd"/>
+      <w:r>
+        <w:t xml:space="preserve">séance </w:t>
+      </w:r>
+      <w:proofErr w:type="spellStart"/>
+      <w:r>
+        <w:t>publique</w:t>
+      </w:r>
+      <w:proofErr w:type="spellEnd"/>
+      <w:r>
+        <w:t xml:space="preserve">) </w:t>
+      </w:r>
+      <w:proofErr w:type="spellStart"/>
+      <w:r>
+        <w:t>conformément</w:t>
+      </w:r>
+      <w:proofErr w:type="spellEnd"/>
+      <w:r>
+        <w:t xml:space="preserve"> aux dispositions des articles 16 (§ 1 </w:t>
+      </w:r>
+      <w:proofErr w:type="spellStart"/>
+      <w:r>
+        <w:t>alinéa</w:t>
+      </w:r>
+      <w:proofErr w:type="spellEnd"/>
+      <w:r>
+        <w:t xml:space="preserve"> 2 ) </w:t>
+      </w:r>
+      <w:proofErr w:type="spellStart"/>
+      <w:r>
+        <w:t>et</w:t>
+      </w:r>
+      <w:proofErr w:type="spellEnd"/>
+      <w:r>
+        <w:t xml:space="preserve"> 17(§ 1 et § 3 ) du </w:t>
+      </w:r>
+      <w:proofErr w:type="spellStart"/>
+      <w:r>
+        <w:t>décret</w:t>
+      </w:r>
+      <w:proofErr w:type="spellEnd"/>
+      <w:r>
+        <w:t xml:space="preserve"> n° 2-12- 349 du 8 </w:t>
+      </w:r>
+      <w:proofErr w:type="spellStart"/>
+      <w:r>
+        <w:t>joumada</w:t>
+      </w:r>
+      <w:proofErr w:type="spellEnd"/>
+      <w:r>
+        <w:t xml:space="preserve"> I 1434 (20 mars 2013) </w:t>
+      </w:r>
+      <w:proofErr w:type="spellStart"/>
+      <w:r>
+        <w:t>relatif</w:t>
+      </w:r>
+      <w:proofErr w:type="spellEnd"/>
+      <w:r>
+        <w:t xml:space="preserve"> aux </w:t>
+      </w:r>
+      <w:proofErr w:type="spellStart"/>
+      <w:r>
+        <w:t>marchés</w:t>
+      </w:r>
+      <w:proofErr w:type="spellEnd"/>
+      <w:r>
+        <w:t xml:space="preserve"> publics. </w:t>
+      </w:r>
+    </w:p>
+    <w:p>
+      <w:pPr>
+        <w:spacing w:line="360" w:lineRule="auto"/>
         <w:jc w:val="center"/>
         <w:rPr>
           <w:b/>
           <w:bCs/>
         </w:rPr>
       </w:pPr>
-    </w:p>
-    <w:p>
-      <w:pPr>
-        <w:jc w:val="center"/>
-        <w:rPr>
-          <w:b/>
-          <w:bCs/>
-        </w:rPr>
-      </w:pPr>
-      <w:r>
-        <w:rPr>
-          <w:b/>
-          <w:bCs/>
-        </w:rPr>
-        <w:t>A - Partie réservée à l'Administration</w:t>
-      </w:r>
-    </w:p>
-    <w:p/>
-    <w:p>
-      <w:r>
-        <w:t xml:space="preserve">Appel d'offres ouvert, sur offres des prix n° 006/2016/CRI du </w:t>
-      </w:r>
-    </w:p>
-    <w:p>
-      <w:r>
-        <w:t xml:space="preserve">1. Objet du marché : Etude de Conception et Réalisation d'un Portail Web du Centre Régional d'Investissement de la Région de Casablanca-Settat, sis 60 Avenue Hassan II, Casablanca. </w:t>
-      </w:r>
-    </w:p>
-    <w:p>
-      <w:r>
-        <w:t xml:space="preserve">2. passé par appel d'offres ouvert sur offre de prix(séance publique) conformément aux dispositions des articles 16 (§ 1 alinéa 2 ) et 17(§ 1 et § 3 ) du décret n° 2-12- 349 du 8 joumada I 1434 (20 mars 2013) relatif aux marchés publics. </w:t>
-      </w:r>
-    </w:p>
-    <w:p/>
-    <w:p>
-      <w:pPr>
-        <w:jc w:val="center"/>
-        <w:rPr>
-          <w:b/>
-          <w:bCs/>
-        </w:rPr>
-      </w:pPr>
-      <w:r>
-        <w:rPr>
-          <w:b/>
-          <w:bCs/>
-        </w:rPr>
-        <w:t>B - Partie réservée au concurrent</w:t>
-      </w:r>
-    </w:p>
-    <w:p>
-      <w:pPr>
-        <w:rPr>
-          <w:b/>
-          <w:bCs/>
-        </w:rPr>
-      </w:pPr>
+      <w:r>
+        <w:rPr>
+          <w:b/>
+          <w:bCs/>
+        </w:rPr>
+        <w:t xml:space="preserve">B - </w:t>
+      </w:r>
+      <w:proofErr w:type="spellStart"/>
+      <w:r>
+        <w:rPr>
+          <w:b/>
+          <w:bCs/>
+        </w:rPr>
+        <w:t>Partie</w:t>
+      </w:r>
+      <w:proofErr w:type="spellEnd"/>
+      <w:r>
+        <w:rPr>
+          <w:b/>
+          <w:bCs/>
+        </w:rPr>
+        <w:t xml:space="preserve"> </w:t>
+      </w:r>
+      <w:proofErr w:type="spellStart"/>
+      <w:r>
+        <w:rPr>
+          <w:b/>
+          <w:bCs/>
+        </w:rPr>
+        <w:t>réservée</w:t>
+      </w:r>
+      <w:proofErr w:type="spellEnd"/>
+      <w:r>
+        <w:rPr>
+          <w:b/>
+          <w:bCs/>
+        </w:rPr>
+        <w:t xml:space="preserve"> au concurrent</w:t>
+      </w:r>
     </w:p>
     <w:p>
       <w:pPr>
@@ -95,39 +382,166 @@
           <w:ilvl w:val="0"/>
           <w:numId w:val="2"/>
         </w:numPr>
-      </w:pPr>
-      <w:r>
-        <w:rPr>
-          <w:b/>
-          <w:bCs/>
-        </w:rPr>
-        <w:t>Pour les personnes physiques</w:t>
-      </w:r>
-      <w:r>
-        <w:t xml:space="preserve"> </w:t>
-      </w:r>
-    </w:p>
-    <w:p>
-      <w:pPr>
+        <w:spacing w:line="360" w:lineRule="auto"/>
+      </w:pPr>
+      <w:r>
+        <w:rPr>
+          <w:b/>
+          <w:bCs/>
+        </w:rPr>
+        <w:t xml:space="preserve">Pour les </w:t>
+      </w:r>
+      <w:proofErr w:type="spellStart"/>
+      <w:r>
+        <w:rPr>
+          <w:b/>
+          <w:bCs/>
+        </w:rPr>
+        <w:t>personnes</w:t>
+      </w:r>
+      <w:proofErr w:type="spellEnd"/>
+      <w:r>
+        <w:rPr>
+          <w:b/>
+          <w:bCs/>
+        </w:rPr>
+        <w:t xml:space="preserve"> physiques</w:t>
+      </w:r>
+      <w:r>
+        <w:t xml:space="preserve"> </w:t>
+      </w:r>
+    </w:p>
+    <w:p>
+      <w:pPr>
+        <w:spacing w:line="360" w:lineRule="auto"/>
         <w:ind w:left="360"/>
       </w:pPr>
-      <w:r>
-        <w:t xml:space="preserve">Je (4), soussigné </w:t>
-      </w:r>
-      <w:r>
-        <w:t xml:space="preserve"> </w:t>
-      </w:r>
-      <w:r>
-        <w:t xml:space="preserve">(prénom, nom et qualité), agissant en mon nom personnel et pour mon propre compte (4), adresse du domicile élu affilié à la CNSS sous le (5) inscrit au registre du commerce de (localité) sous le n° (5) n° de patente ( 5 ) </w:t>
-      </w:r>
-    </w:p>
-    <w:p>
-      <w:pPr>
-        <w:ind w:left="360"/>
-      </w:pPr>
-    </w:p>
-    <w:p>
-      <w:pPr>
+      <w:proofErr w:type="spellStart"/>
+      <w:r>
+        <w:t>Je</w:t>
+      </w:r>
+      <w:proofErr w:type="spellEnd"/>
+      <w:r>
+        <w:t xml:space="preserve"> (4), </w:t>
+      </w:r>
+      <w:proofErr w:type="spellStart"/>
+      <w:proofErr w:type="gramStart"/>
+      <w:r>
+        <w:t>soussigné</w:t>
+      </w:r>
+      <w:proofErr w:type="spellEnd"/>
+      <w:r>
+        <w:t xml:space="preserve">  (</w:t>
+      </w:r>
+      <w:proofErr w:type="spellStart"/>
+      <w:proofErr w:type="gramEnd"/>
+      <w:r>
+        <w:t>prénom</w:t>
+      </w:r>
+      <w:proofErr w:type="spellEnd"/>
+      <w:r>
+        <w:t xml:space="preserve">, nom et </w:t>
+      </w:r>
+      <w:proofErr w:type="spellStart"/>
+      <w:r>
+        <w:t>qualité</w:t>
+      </w:r>
+      <w:proofErr w:type="spellEnd"/>
+      <w:r>
+        <w:t xml:space="preserve">), </w:t>
+      </w:r>
+      <w:proofErr w:type="spellStart"/>
+      <w:r>
+        <w:t>agissant</w:t>
+      </w:r>
+      <w:proofErr w:type="spellEnd"/>
+      <w:r>
+        <w:t xml:space="preserve"> </w:t>
+      </w:r>
+      <w:proofErr w:type="spellStart"/>
+      <w:r>
+        <w:t>en</w:t>
+      </w:r>
+      <w:proofErr w:type="spellEnd"/>
+      <w:r>
+        <w:t xml:space="preserve"> mon nom personnel et pour mon </w:t>
+      </w:r>
+      <w:proofErr w:type="spellStart"/>
+      <w:r>
+        <w:t>propre</w:t>
+      </w:r>
+      <w:proofErr w:type="spellEnd"/>
+      <w:r>
+        <w:t xml:space="preserve"> </w:t>
+      </w:r>
+      <w:proofErr w:type="spellStart"/>
+      <w:r>
+        <w:t>compte</w:t>
+      </w:r>
+      <w:proofErr w:type="spellEnd"/>
+      <w:r>
+        <w:t xml:space="preserve"> (4), </w:t>
+      </w:r>
+      <w:proofErr w:type="spellStart"/>
+      <w:r>
+        <w:t>adresse</w:t>
+      </w:r>
+      <w:proofErr w:type="spellEnd"/>
+      <w:r>
+        <w:t xml:space="preserve"> du domicile </w:t>
+      </w:r>
+      <w:proofErr w:type="spellStart"/>
+      <w:r>
+        <w:t>élu</w:t>
+      </w:r>
+      <w:proofErr w:type="spellEnd"/>
+      <w:r>
+        <w:t xml:space="preserve"> </w:t>
+      </w:r>
+      <w:proofErr w:type="spellStart"/>
+      <w:r>
+        <w:t>affilié</w:t>
+      </w:r>
+      <w:proofErr w:type="spellEnd"/>
+      <w:r>
+        <w:t xml:space="preserve"> à la CNSS sous le (5) </w:t>
+      </w:r>
+      <w:proofErr w:type="spellStart"/>
+      <w:r>
+        <w:t>inscrit</w:t>
+      </w:r>
+      <w:proofErr w:type="spellEnd"/>
+      <w:r>
+        <w:t xml:space="preserve"> au </w:t>
+      </w:r>
+      <w:proofErr w:type="spellStart"/>
+      <w:r>
+        <w:t>registre</w:t>
+      </w:r>
+      <w:proofErr w:type="spellEnd"/>
+      <w:r>
+        <w:t xml:space="preserve"> du commerce de (</w:t>
+      </w:r>
+      <w:proofErr w:type="spellStart"/>
+      <w:r>
+        <w:t>localité</w:t>
+      </w:r>
+      <w:proofErr w:type="spellEnd"/>
+      <w:r>
+        <w:t xml:space="preserve">) sous le n° (5) n° de </w:t>
+      </w:r>
+      <w:proofErr w:type="spellStart"/>
+      <w:r>
+        <w:t>patente</w:t>
+      </w:r>
+      <w:proofErr w:type="spellEnd"/>
+      <w:r>
+        <w:t xml:space="preserve"> ( 5 ) </w:t>
+      </w:r>
+    </w:p>
+    <w:p>
+      <w:pPr>
+        <w:spacing w:line="360" w:lineRule="auto"/>
         <w:ind w:left="360" w:firstLine="360"/>
         <w:rPr>
           <w:b/>
@@ -139,18 +553,84 @@
           <w:b/>
           <w:bCs/>
         </w:rPr>
-        <w:t>b) Pour les personnes morales</w:t>
-      </w:r>
-    </w:p>
-    <w:p>
-      <w:r>
-        <w:t xml:space="preserve">Je, soussigné </w:t>
-      </w:r>
-      <w:r>
-        <w:t xml:space="preserve">El Mehdi Ait Brahim </w:t>
-      </w:r>
-      <w:r>
-        <w:t>directeur g</w:t>
+        <w:t xml:space="preserve">b) Pour les </w:t>
+      </w:r>
+      <w:proofErr w:type="spellStart"/>
+      <w:r>
+        <w:rPr>
+          <w:b/>
+          <w:bCs/>
+        </w:rPr>
+        <w:t>personnes</w:t>
+      </w:r>
+      <w:proofErr w:type="spellEnd"/>
+      <w:r>
+        <w:rPr>
+          <w:b/>
+          <w:bCs/>
+        </w:rPr>
+        <w:t xml:space="preserve"> </w:t>
+      </w:r>
+      <w:proofErr w:type="spellStart"/>
+      <w:r>
+        <w:rPr>
+          <w:b/>
+          <w:bCs/>
+        </w:rPr>
+        <w:t>morales</w:t>
+      </w:r>
+      <w:proofErr w:type="spellEnd"/>
+    </w:p>
+    <w:p>
+      <w:pPr>
+        <w:spacing w:line="360" w:lineRule="auto"/>
+      </w:pPr>
+      <w:proofErr w:type="spellStart"/>
+      <w:r>
+        <w:t>Je</w:t>
+      </w:r>
+      <w:proofErr w:type="spellEnd"/>
+      <w:r>
+        <w:t xml:space="preserve">, </w:t>
+      </w:r>
+      <w:proofErr w:type="spellStart"/>
+      <w:r>
+        <w:t>soussigné</w:t>
+      </w:r>
+      <w:proofErr w:type="spellEnd"/>
+      <w:r>
+        <w:t xml:space="preserve"> </w:t>
+      </w:r>
+      <w:r>
+        <w:t xml:space="preserve">El Mehdi </w:t>
+      </w:r>
+      <w:proofErr w:type="spellStart"/>
+      <w:r>
+        <w:t>Ait</w:t>
+      </w:r>
+      <w:proofErr w:type="spellEnd"/>
+      <w:r>
+        <w:t xml:space="preserve"> </w:t>
+      </w:r>
+      <w:proofErr w:type="spellStart"/>
+      <w:r>
+        <w:t>Brahim</w:t>
+      </w:r>
+      <w:proofErr w:type="spellEnd"/>
+      <w:r>
+        <w:t xml:space="preserve"> </w:t>
+      </w:r>
+      <w:proofErr w:type="spellStart"/>
+      <w:r>
+        <w:t>directeur</w:t>
+      </w:r>
+      <w:proofErr w:type="spellEnd"/>
+      <w:r>
+        <w:t xml:space="preserve"> </w:t>
+      </w:r>
+      <w:proofErr w:type="spellStart"/>
+      <w:r>
+        <w:t>g</w:t>
       </w:r>
       <w:r>
         <w:t>é</w:t>
@@ -162,14 +642,36 @@
         <w:t>é</w:t>
       </w:r>
       <w:r>
-        <w:t xml:space="preserve">ral </w:t>
-      </w:r>
-      <w:r>
-        <w:t xml:space="preserve">agissant au nom et pour le compte de </w:t>
-      </w:r>
-      <w:r>
-        <w:t>Code Gate  SARLAU</w:t>
-      </w:r>
+        <w:t>ral</w:t>
+      </w:r>
+      <w:proofErr w:type="spellEnd"/>
+      <w:r>
+        <w:t xml:space="preserve"> </w:t>
+      </w:r>
+      <w:proofErr w:type="spellStart"/>
+      <w:r>
+        <w:t>agissant</w:t>
+      </w:r>
+      <w:proofErr w:type="spellEnd"/>
+      <w:r>
+        <w:t xml:space="preserve"> au nom et pour le </w:t>
+      </w:r>
+      <w:proofErr w:type="spellStart"/>
+      <w:r>
+        <w:t>compte</w:t>
+      </w:r>
+      <w:proofErr w:type="spellEnd"/>
+      <w:r>
+        <w:t xml:space="preserve"> de </w:t>
+      </w:r>
+      <w:r>
+        <w:t xml:space="preserve">Code </w:t>
+      </w:r>
+      <w:proofErr w:type="gramStart"/>
+      <w:r>
+        <w:t>Gate  SARLAU</w:t>
+      </w:r>
+      <w:proofErr w:type="gramEnd"/>
       <w:r>
         <w:t xml:space="preserve"> au capital de</w:t>
       </w:r>
@@ -192,19 +694,96 @@
         <w:t xml:space="preserve"> DHs</w:t>
       </w:r>
       <w:r>
-        <w:t xml:space="preserve"> adresse du siège social de la société adresse du domicile élu </w:t>
-      </w:r>
-      <w:r>
-        <w:t xml:space="preserve">au 18 RES Hazim Ain Chok Casablanca </w:t>
-      </w:r>
-      <w:r>
-        <w:t xml:space="preserve">affiliée à la CNSS sous le n° </w:t>
+        <w:t xml:space="preserve"> </w:t>
+      </w:r>
+      <w:proofErr w:type="spellStart"/>
+      <w:r>
+        <w:t>adresse</w:t>
+      </w:r>
+      <w:proofErr w:type="spellEnd"/>
+      <w:r>
+        <w:t xml:space="preserve"> du </w:t>
+      </w:r>
+      <w:proofErr w:type="spellStart"/>
+      <w:r>
+        <w:t>siège</w:t>
+      </w:r>
+      <w:proofErr w:type="spellEnd"/>
+      <w:r>
+        <w:t xml:space="preserve"> social de la </w:t>
+      </w:r>
+      <w:proofErr w:type="spellStart"/>
+      <w:r>
+        <w:t>société</w:t>
+      </w:r>
+      <w:proofErr w:type="spellEnd"/>
+      <w:r>
+        <w:t xml:space="preserve"> </w:t>
+      </w:r>
+      <w:proofErr w:type="spellStart"/>
+      <w:r>
+        <w:t>adresse</w:t>
+      </w:r>
+      <w:proofErr w:type="spellEnd"/>
+      <w:r>
+        <w:t xml:space="preserve"> du domicile </w:t>
+      </w:r>
+      <w:proofErr w:type="spellStart"/>
+      <w:r>
+        <w:t>élu</w:t>
+      </w:r>
+      <w:proofErr w:type="spellEnd"/>
+      <w:r>
+        <w:t xml:space="preserve"> </w:t>
+      </w:r>
+      <w:r>
+        <w:t xml:space="preserve">au 18 RES </w:t>
+      </w:r>
+      <w:proofErr w:type="spellStart"/>
+      <w:r>
+        <w:t>Hazim</w:t>
+      </w:r>
+      <w:proofErr w:type="spellEnd"/>
+      <w:r>
+        <w:t xml:space="preserve"> Ain </w:t>
+      </w:r>
+      <w:proofErr w:type="spellStart"/>
+      <w:r>
+        <w:t>Chok</w:t>
+      </w:r>
+      <w:proofErr w:type="spellEnd"/>
+      <w:r>
+        <w:t xml:space="preserve"> Casablanca </w:t>
+      </w:r>
+      <w:proofErr w:type="spellStart"/>
+      <w:r>
+        <w:t>affiliée</w:t>
+      </w:r>
+      <w:proofErr w:type="spellEnd"/>
+      <w:r>
+        <w:t xml:space="preserve"> à la CNSS sous le n° </w:t>
       </w:r>
       <w:r>
         <w:t>4818615</w:t>
       </w:r>
       <w:r>
-        <w:t xml:space="preserve"> et inscrite au registre du commerce </w:t>
+        <w:t xml:space="preserve"> et </w:t>
+      </w:r>
+      <w:proofErr w:type="spellStart"/>
+      <w:r>
+        <w:t>inscrite</w:t>
+      </w:r>
+      <w:proofErr w:type="spellEnd"/>
+      <w:r>
+        <w:t xml:space="preserve"> au </w:t>
+      </w:r>
+      <w:proofErr w:type="spellStart"/>
+      <w:r>
+        <w:t>registre</w:t>
+      </w:r>
+      <w:proofErr w:type="spellEnd"/>
+      <w:r>
+        <w:t xml:space="preserve"> du commerce </w:t>
       </w:r>
       <w:r>
         <w:t>de Casablanca</w:t>
@@ -213,40 +792,111 @@
         <w:t xml:space="preserve"> sous le n° </w:t>
       </w:r>
       <w:r>
-        <w:t xml:space="preserve"> </w:t>
-      </w:r>
-      <w:r>
-        <w:t>346211</w:t>
-      </w:r>
-      <w:r>
-        <w:t xml:space="preserve"> et</w:t>
-      </w:r>
-      <w:r>
-        <w:t xml:space="preserve"> n° de patente </w:t>
-      </w:r>
-    </w:p>
-    <w:p/>
-    <w:p>
-      <w:pPr>
-        <w:rPr>
-          <w:b/>
-          <w:bCs/>
-        </w:rPr>
-      </w:pPr>
-      <w:r>
-        <w:rPr>
-          <w:b/>
-          <w:bCs/>
-        </w:rPr>
-        <w:t>En vertu de</w:t>
-      </w:r>
-      <w:r>
-        <w:rPr>
-          <w:b/>
-          <w:bCs/>
-        </w:rPr>
-        <w:t>s pouvoirs qui me sont conférés</w:t>
-      </w:r>
+        <w:t xml:space="preserve"> 346211 et</w:t>
+      </w:r>
+      <w:r>
+        <w:t xml:space="preserve"> n° de </w:t>
+      </w:r>
+      <w:proofErr w:type="spellStart"/>
+      <w:r>
+        <w:t>patente</w:t>
+      </w:r>
+      <w:proofErr w:type="spellEnd"/>
+      <w:r>
+        <w:t xml:space="preserve"> </w:t>
+      </w:r>
+      <w:r>
+        <w:t>34092357</w:t>
+      </w:r>
+    </w:p>
+    <w:p>
+      <w:pPr>
+        <w:spacing w:line="360" w:lineRule="auto"/>
+        <w:rPr>
+          <w:b/>
+          <w:bCs/>
+        </w:rPr>
+      </w:pPr>
+      <w:proofErr w:type="spellStart"/>
+      <w:r>
+        <w:rPr>
+          <w:b/>
+          <w:bCs/>
+        </w:rPr>
+        <w:t>En</w:t>
+      </w:r>
+      <w:proofErr w:type="spellEnd"/>
+      <w:r>
+        <w:rPr>
+          <w:b/>
+          <w:bCs/>
+        </w:rPr>
+        <w:t xml:space="preserve"> </w:t>
+      </w:r>
+      <w:proofErr w:type="spellStart"/>
+      <w:r>
+        <w:rPr>
+          <w:b/>
+          <w:bCs/>
+        </w:rPr>
+        <w:t>vertu</w:t>
+      </w:r>
+      <w:proofErr w:type="spellEnd"/>
+      <w:r>
+        <w:rPr>
+          <w:b/>
+          <w:bCs/>
+        </w:rPr>
+        <w:t xml:space="preserve"> de</w:t>
+      </w:r>
+      <w:r>
+        <w:rPr>
+          <w:b/>
+          <w:bCs/>
+        </w:rPr>
+        <w:t xml:space="preserve">s </w:t>
+      </w:r>
+      <w:proofErr w:type="spellStart"/>
+      <w:r>
+        <w:rPr>
+          <w:b/>
+          <w:bCs/>
+        </w:rPr>
+        <w:t>pouvoirs</w:t>
+      </w:r>
+      <w:proofErr w:type="spellEnd"/>
+      <w:r>
+        <w:rPr>
+          <w:b/>
+          <w:bCs/>
+        </w:rPr>
+        <w:t xml:space="preserve"> qui me </w:t>
+      </w:r>
+      <w:proofErr w:type="spellStart"/>
+      <w:r>
+        <w:rPr>
+          <w:b/>
+          <w:bCs/>
+        </w:rPr>
+        <w:t>sont</w:t>
+      </w:r>
+      <w:proofErr w:type="spellEnd"/>
+      <w:r>
+        <w:rPr>
+          <w:b/>
+          <w:bCs/>
+        </w:rPr>
+        <w:t xml:space="preserve"> </w:t>
+      </w:r>
+      <w:proofErr w:type="spellStart"/>
+      <w:r>
+        <w:rPr>
+          <w:b/>
+          <w:bCs/>
+        </w:rPr>
+        <w:t>conférés</w:t>
+      </w:r>
+      <w:proofErr w:type="spellEnd"/>
       <w:r>
         <w:rPr>
           <w:b/>
@@ -257,211 +907,764 @@
     </w:p>
     <w:p>
       <w:pPr>
-        <w:rPr>
-          <w:b/>
-          <w:bCs/>
-        </w:rPr>
-      </w:pPr>
-      <w:r>
-        <w:rPr>
-          <w:b/>
-          <w:bCs/>
-        </w:rPr>
-        <w:t xml:space="preserve"> </w:t>
-      </w:r>
-    </w:p>
-    <w:p>
-      <w:r>
-        <w:t>Après avoir pris connaissance du dossier d'appel d'offres concernant les prestations</w:t>
-      </w:r>
-      <w:r>
-        <w:t xml:space="preserve"> </w:t>
-      </w:r>
-      <w:r>
-        <w:t xml:space="preserve">précisées en objet de la partie A ci-dessus ; après avoir apprécié à mon point de vue et sous ma responsabilité la nature et les difficultés que comportent ces prestations : </w:t>
-      </w:r>
-    </w:p>
-    <w:p/>
-    <w:p>
-      <w:pPr>
+        <w:spacing w:line="360" w:lineRule="auto"/>
+      </w:pPr>
+      <w:r>
+        <w:t xml:space="preserve">Après </w:t>
+      </w:r>
+      <w:proofErr w:type="spellStart"/>
+      <w:r>
+        <w:t>avoir</w:t>
+      </w:r>
+      <w:proofErr w:type="spellEnd"/>
+      <w:r>
+        <w:t xml:space="preserve"> </w:t>
+      </w:r>
+      <w:proofErr w:type="spellStart"/>
+      <w:r>
+        <w:t>pris</w:t>
+      </w:r>
+      <w:proofErr w:type="spellEnd"/>
+      <w:r>
+        <w:t xml:space="preserve"> </w:t>
+      </w:r>
+      <w:proofErr w:type="spellStart"/>
+      <w:r>
+        <w:t>connaissance</w:t>
+      </w:r>
+      <w:proofErr w:type="spellEnd"/>
+      <w:r>
+        <w:t xml:space="preserve"> du dossier </w:t>
+      </w:r>
+      <w:proofErr w:type="spellStart"/>
+      <w:r>
+        <w:t>d'appel</w:t>
+      </w:r>
+      <w:proofErr w:type="spellEnd"/>
+      <w:r>
+        <w:t xml:space="preserve"> </w:t>
+      </w:r>
+      <w:proofErr w:type="spellStart"/>
+      <w:r>
+        <w:t>d'offres</w:t>
+      </w:r>
+      <w:proofErr w:type="spellEnd"/>
+      <w:r>
+        <w:t xml:space="preserve"> </w:t>
+      </w:r>
+      <w:proofErr w:type="spellStart"/>
+      <w:r>
+        <w:t>concernant</w:t>
+      </w:r>
+      <w:proofErr w:type="spellEnd"/>
+      <w:r>
+        <w:t xml:space="preserve"> les </w:t>
+      </w:r>
+      <w:proofErr w:type="spellStart"/>
+      <w:r>
+        <w:t>prestations</w:t>
+      </w:r>
+      <w:proofErr w:type="spellEnd"/>
+      <w:r>
+        <w:t xml:space="preserve"> </w:t>
+      </w:r>
+      <w:proofErr w:type="spellStart"/>
+      <w:r>
+        <w:t>précisées</w:t>
+      </w:r>
+      <w:proofErr w:type="spellEnd"/>
+      <w:r>
+        <w:t xml:space="preserve"> </w:t>
+      </w:r>
+      <w:proofErr w:type="spellStart"/>
+      <w:r>
+        <w:t>en</w:t>
+      </w:r>
+      <w:proofErr w:type="spellEnd"/>
+      <w:r>
+        <w:t xml:space="preserve"> </w:t>
+      </w:r>
+      <w:proofErr w:type="spellStart"/>
+      <w:r>
+        <w:t>objet</w:t>
+      </w:r>
+      <w:proofErr w:type="spellEnd"/>
+      <w:r>
+        <w:t xml:space="preserve"> de la </w:t>
+      </w:r>
+      <w:proofErr w:type="spellStart"/>
+      <w:r>
+        <w:t>partie</w:t>
+      </w:r>
+      <w:proofErr w:type="spellEnd"/>
+      <w:r>
+        <w:t xml:space="preserve"> A ci-</w:t>
+      </w:r>
+      <w:proofErr w:type="spellStart"/>
+      <w:proofErr w:type="gramStart"/>
+      <w:r>
+        <w:t>dessus</w:t>
+      </w:r>
+      <w:proofErr w:type="spellEnd"/>
+      <w:r>
+        <w:t xml:space="preserve"> ;</w:t>
+      </w:r>
+      <w:proofErr w:type="gramEnd"/>
+      <w:r>
+        <w:t xml:space="preserve"> après </w:t>
+      </w:r>
+      <w:proofErr w:type="spellStart"/>
+      <w:r>
+        <w:t>avoir</w:t>
+      </w:r>
+      <w:proofErr w:type="spellEnd"/>
+      <w:r>
+        <w:t xml:space="preserve"> </w:t>
+      </w:r>
+      <w:proofErr w:type="spellStart"/>
+      <w:r>
+        <w:t>apprécié</w:t>
+      </w:r>
+      <w:proofErr w:type="spellEnd"/>
+      <w:r>
+        <w:t xml:space="preserve"> à mon point de </w:t>
+      </w:r>
+      <w:proofErr w:type="spellStart"/>
+      <w:r>
+        <w:t>vue</w:t>
+      </w:r>
+      <w:proofErr w:type="spellEnd"/>
+      <w:r>
+        <w:t xml:space="preserve"> et sous ma </w:t>
+      </w:r>
+      <w:proofErr w:type="spellStart"/>
+      <w:r>
+        <w:t>responsabilité</w:t>
+      </w:r>
+      <w:proofErr w:type="spellEnd"/>
+      <w:r>
+        <w:t xml:space="preserve"> la nature et les </w:t>
+      </w:r>
+      <w:proofErr w:type="spellStart"/>
+      <w:r>
+        <w:t>difficultés</w:t>
+      </w:r>
+      <w:proofErr w:type="spellEnd"/>
+      <w:r>
+        <w:t xml:space="preserve"> que </w:t>
+      </w:r>
+      <w:proofErr w:type="spellStart"/>
+      <w:r>
+        <w:t>comportent</w:t>
+      </w:r>
+      <w:proofErr w:type="spellEnd"/>
+      <w:r>
+        <w:t xml:space="preserve"> </w:t>
+      </w:r>
+      <w:proofErr w:type="spellStart"/>
+      <w:r>
+        <w:t>ces</w:t>
+      </w:r>
+      <w:proofErr w:type="spellEnd"/>
+      <w:r>
+        <w:t xml:space="preserve"> </w:t>
+      </w:r>
+      <w:proofErr w:type="spellStart"/>
+      <w:r>
+        <w:t>prestations</w:t>
+      </w:r>
+      <w:proofErr w:type="spellEnd"/>
+      <w:r>
+        <w:t xml:space="preserve"> : </w:t>
+      </w:r>
+    </w:p>
+    <w:p>
+      <w:pPr>
+        <w:spacing w:line="360" w:lineRule="auto"/>
         <w:ind w:firstLine="720"/>
       </w:pPr>
-      <w:r>
-        <w:t xml:space="preserve">1) Remets, revêtu (s) de ma signature une décomposition du montant global établi conformément aux modèles figurant au dossier de l'appel d'offres, </w:t>
-      </w:r>
-    </w:p>
-    <w:p>
-      <w:pPr>
+    </w:p>
+    <w:p>
+      <w:pPr>
+        <w:spacing w:line="360" w:lineRule="auto"/>
         <w:ind w:firstLine="720"/>
       </w:pPr>
-      <w:r>
-        <w:lastRenderedPageBreak/>
-        <w:t>2) m'engage à exécuter lesdites prestations conformément au cahier des prescriptions spéciales et moyennant les prix que j'ai établis mo</w:t>
-      </w:r>
-      <w:r>
-        <w:t>i-même, lesquels font ressortir</w:t>
-      </w:r>
-      <w:r>
-        <w:t xml:space="preserve">: </w:t>
-      </w:r>
-    </w:p>
-    <w:p>
-      <w:pPr>
-        <w:ind w:left="720" w:firstLine="720"/>
-      </w:pPr>
-      <w:r>
-        <w:t>- montant hors T.V.A.</w:t>
-      </w:r>
-      <w:r>
-        <w:t xml:space="preserve"> </w:t>
-      </w:r>
-      <w:r>
-        <w:t>375 000,00</w:t>
-      </w:r>
-      <w:r>
-        <w:t xml:space="preserve"> DHs</w:t>
-      </w:r>
-      <w:r>
-        <w:t xml:space="preserve"> </w:t>
-      </w:r>
-      <w:r>
-        <w:t>Trois cent soixante quinze mille dirhams</w:t>
-      </w:r>
-    </w:p>
-    <w:p>
-      <w:pPr>
-        <w:ind w:left="720" w:firstLine="720"/>
-      </w:pPr>
-      <w:r>
-        <w:t xml:space="preserve">- taux de la T.V.A. </w:t>
-      </w:r>
-      <w:r>
-        <w:t xml:space="preserve">20% </w:t>
-      </w:r>
-    </w:p>
-    <w:p>
-      <w:pPr>
-        <w:ind w:left="720" w:firstLine="720"/>
-      </w:pPr>
-      <w:r>
-        <w:t xml:space="preserve">- montant de la T.V.A. </w:t>
-      </w:r>
-      <w:r>
-        <w:t>75 000,00</w:t>
-      </w:r>
-      <w:r>
-        <w:t xml:space="preserve"> </w:t>
-      </w:r>
-      <w:r>
-        <w:t xml:space="preserve">DHs </w:t>
-      </w:r>
-      <w:r>
-        <w:t>Soixante quinze mille Dirhams</w:t>
-      </w:r>
-    </w:p>
-    <w:p>
-      <w:pPr>
-        <w:ind w:left="720" w:firstLine="720"/>
-      </w:pPr>
-      <w:r>
-        <w:t xml:space="preserve">- montant T.V.A comprise </w:t>
-      </w:r>
-      <w:r>
-        <w:t>450 000,00</w:t>
-      </w:r>
-      <w:r>
-        <w:t xml:space="preserve"> </w:t>
-      </w:r>
-      <w:r>
-        <w:t xml:space="preserve">DHs </w:t>
-      </w:r>
-      <w:r>
-        <w:t>Quatre cent cinquante mille Dirhams</w:t>
-      </w:r>
-    </w:p>
-    <w:p/>
-    <w:p>
-      <w:r>
-        <w:t>L'Etat se libérera des sommes dues par lui en faisant donner crédit au compte à la Trésorerie Générale, ouvert au nom de la société</w:t>
-      </w:r>
-      <w:r>
-        <w:t xml:space="preserve"> Code Gate</w:t>
-      </w:r>
-      <w:r>
-        <w:t xml:space="preserve"> à </w:t>
-      </w:r>
-      <w:r>
-        <w:t>Banque Populaire de BCP RESEAU / Agence AL WAFAA</w:t>
-      </w:r>
-      <w:r>
-        <w:t xml:space="preserve">, sous relevé d'identification bancaire (RIB) numéro </w:t>
-      </w:r>
-      <w:r>
-        <w:t xml:space="preserve"> 1907802121127436570007 80</w:t>
-      </w:r>
-      <w:r>
-        <w:t>.</w:t>
-      </w:r>
-    </w:p>
-    <w:p>
-      <w:pPr>
+    </w:p>
+    <w:p>
+      <w:pPr>
+        <w:spacing w:line="360" w:lineRule="auto"/>
         <w:ind w:firstLine="720"/>
       </w:pPr>
-    </w:p>
-    <w:p>
-      <w:pPr>
-        <w:ind w:firstLine="720"/>
-      </w:pPr>
-    </w:p>
-    <w:p>
-      <w:pPr>
-        <w:ind w:firstLine="720"/>
-      </w:pPr>
-    </w:p>
-    <w:p>
-      <w:pPr>
-        <w:ind w:firstLine="720"/>
-      </w:pPr>
-    </w:p>
-    <w:p>
-      <w:pPr>
-        <w:ind w:left="2160" w:firstLine="720"/>
-      </w:pPr>
-      <w:r>
-        <w:t xml:space="preserve">Fait à </w:t>
-      </w:r>
-      <w:r>
-        <w:tab/>
-      </w:r>
-      <w:r>
-        <w:tab/>
-      </w:r>
-      <w:r>
-        <w:t>Casablanca</w:t>
-      </w:r>
-      <w:r>
-        <w:tab/>
-      </w:r>
-      <w:r>
-        <w:tab/>
-      </w:r>
-      <w:r>
-        <w:tab/>
-      </w:r>
-      <w:r>
-        <w:t xml:space="preserve">LE </w:t>
-      </w:r>
-      <w:r>
-        <w:t xml:space="preserve"> </w:t>
-      </w:r>
       <w:bookmarkStart w:id="0" w:name="_GoBack"/>
       <w:bookmarkEnd w:id="0"/>
       <w:r>
-        <w:t>21/10/2016</w:t>
-      </w:r>
-    </w:p>
-    <w:p>
-      <w:pPr>
+        <w:lastRenderedPageBreak/>
+        <w:t xml:space="preserve">1) </w:t>
+      </w:r>
+      <w:proofErr w:type="spellStart"/>
+      <w:r>
+        <w:t>Remets</w:t>
+      </w:r>
+      <w:proofErr w:type="spellEnd"/>
+      <w:r>
+        <w:t xml:space="preserve">, </w:t>
+      </w:r>
+      <w:proofErr w:type="spellStart"/>
+      <w:r>
+        <w:t>revêtu</w:t>
+      </w:r>
+      <w:proofErr w:type="spellEnd"/>
+      <w:r>
+        <w:t xml:space="preserve"> (s) de ma signature </w:t>
+      </w:r>
+      <w:proofErr w:type="spellStart"/>
+      <w:r>
+        <w:t>une</w:t>
+      </w:r>
+      <w:proofErr w:type="spellEnd"/>
+      <w:r>
+        <w:t xml:space="preserve"> </w:t>
+      </w:r>
+      <w:proofErr w:type="spellStart"/>
+      <w:r>
+        <w:t>décomposition</w:t>
+      </w:r>
+      <w:proofErr w:type="spellEnd"/>
+      <w:r>
+        <w:t xml:space="preserve"> du </w:t>
+      </w:r>
+      <w:proofErr w:type="spellStart"/>
+      <w:r>
+        <w:t>montant</w:t>
+      </w:r>
+      <w:proofErr w:type="spellEnd"/>
+      <w:r>
+        <w:t xml:space="preserve"> global </w:t>
+      </w:r>
+      <w:proofErr w:type="spellStart"/>
+      <w:r>
+        <w:t>établi</w:t>
+      </w:r>
+      <w:proofErr w:type="spellEnd"/>
+      <w:r>
+        <w:t xml:space="preserve"> </w:t>
+      </w:r>
+      <w:proofErr w:type="spellStart"/>
+      <w:r>
+        <w:t>conformément</w:t>
+      </w:r>
+      <w:proofErr w:type="spellEnd"/>
+      <w:r>
+        <w:t xml:space="preserve"> aux </w:t>
+      </w:r>
+      <w:proofErr w:type="spellStart"/>
+      <w:r>
+        <w:t>modèles</w:t>
+      </w:r>
+      <w:proofErr w:type="spellEnd"/>
+      <w:r>
+        <w:t xml:space="preserve"> figurant au dossier de </w:t>
+      </w:r>
+      <w:proofErr w:type="spellStart"/>
+      <w:r>
+        <w:t>l'appel</w:t>
+      </w:r>
+      <w:proofErr w:type="spellEnd"/>
+      <w:r>
+        <w:t xml:space="preserve"> </w:t>
+      </w:r>
+      <w:proofErr w:type="spellStart"/>
+      <w:r>
+        <w:t>d'offres</w:t>
+      </w:r>
+      <w:proofErr w:type="spellEnd"/>
+      <w:r>
+        <w:t xml:space="preserve">, </w:t>
+      </w:r>
+    </w:p>
+    <w:p>
+      <w:pPr>
+        <w:spacing w:line="360" w:lineRule="auto"/>
+        <w:ind w:firstLine="720"/>
+      </w:pPr>
+      <w:r>
+        <w:t xml:space="preserve">2) </w:t>
+      </w:r>
+      <w:proofErr w:type="spellStart"/>
+      <w:r>
+        <w:t>m'engage</w:t>
+      </w:r>
+      <w:proofErr w:type="spellEnd"/>
+      <w:r>
+        <w:t xml:space="preserve"> à </w:t>
+      </w:r>
+      <w:proofErr w:type="spellStart"/>
+      <w:r>
+        <w:t>exécuter</w:t>
+      </w:r>
+      <w:proofErr w:type="spellEnd"/>
+      <w:r>
+        <w:t xml:space="preserve"> </w:t>
+      </w:r>
+      <w:proofErr w:type="spellStart"/>
+      <w:r>
+        <w:t>lesdites</w:t>
+      </w:r>
+      <w:proofErr w:type="spellEnd"/>
+      <w:r>
+        <w:t xml:space="preserve"> </w:t>
+      </w:r>
+      <w:proofErr w:type="spellStart"/>
+      <w:r>
+        <w:t>prestations</w:t>
+      </w:r>
+      <w:proofErr w:type="spellEnd"/>
+      <w:r>
+        <w:t xml:space="preserve"> </w:t>
+      </w:r>
+      <w:proofErr w:type="spellStart"/>
+      <w:r>
+        <w:t>conformément</w:t>
+      </w:r>
+      <w:proofErr w:type="spellEnd"/>
+      <w:r>
+        <w:t xml:space="preserve"> au cahier des prescriptions </w:t>
+      </w:r>
+      <w:proofErr w:type="spellStart"/>
+      <w:r>
+        <w:t>spéciales</w:t>
+      </w:r>
+      <w:proofErr w:type="spellEnd"/>
+      <w:r>
+        <w:t xml:space="preserve"> et </w:t>
+      </w:r>
+      <w:proofErr w:type="spellStart"/>
+      <w:r>
+        <w:t>moyennant</w:t>
+      </w:r>
+      <w:proofErr w:type="spellEnd"/>
+      <w:r>
+        <w:t xml:space="preserve"> les prix que </w:t>
+      </w:r>
+      <w:proofErr w:type="spellStart"/>
+      <w:r>
+        <w:t>j'ai</w:t>
+      </w:r>
+      <w:proofErr w:type="spellEnd"/>
+      <w:r>
+        <w:t xml:space="preserve"> </w:t>
+      </w:r>
+      <w:proofErr w:type="spellStart"/>
+      <w:r>
+        <w:t>établis</w:t>
+      </w:r>
+      <w:proofErr w:type="spellEnd"/>
+      <w:r>
+        <w:t xml:space="preserve"> </w:t>
+      </w:r>
+      <w:proofErr w:type="spellStart"/>
+      <w:r>
+        <w:t>mo</w:t>
+      </w:r>
+      <w:r>
+        <w:t>i-même</w:t>
+      </w:r>
+      <w:proofErr w:type="spellEnd"/>
+      <w:r>
+        <w:t xml:space="preserve">, </w:t>
+      </w:r>
+      <w:proofErr w:type="spellStart"/>
+      <w:r>
+        <w:t>lesquels</w:t>
+      </w:r>
+      <w:proofErr w:type="spellEnd"/>
+      <w:r>
+        <w:t xml:space="preserve"> font </w:t>
+      </w:r>
+      <w:proofErr w:type="spellStart"/>
+      <w:r>
+        <w:t>ressortir</w:t>
+      </w:r>
+      <w:proofErr w:type="spellEnd"/>
+      <w:r>
+        <w:t xml:space="preserve">: </w:t>
+      </w:r>
+    </w:p>
+    <w:p>
+      <w:pPr>
+        <w:spacing w:line="360" w:lineRule="auto"/>
+        <w:ind w:left="720" w:firstLine="720"/>
+      </w:pPr>
+      <w:r>
+        <w:t xml:space="preserve">- </w:t>
+      </w:r>
+      <w:proofErr w:type="spellStart"/>
+      <w:r>
+        <w:t>montant</w:t>
+      </w:r>
+      <w:proofErr w:type="spellEnd"/>
+      <w:r>
+        <w:t xml:space="preserve"> hors T.V.A.</w:t>
+      </w:r>
+      <w:r>
+        <w:t xml:space="preserve"> 375 000,00</w:t>
+      </w:r>
+      <w:r>
+        <w:t xml:space="preserve"> DHs</w:t>
+      </w:r>
+      <w:r>
+        <w:t xml:space="preserve"> </w:t>
+      </w:r>
+      <w:r>
+        <w:t xml:space="preserve">Trois cent </w:t>
+      </w:r>
+      <w:proofErr w:type="spellStart"/>
+      <w:r>
+        <w:t>soixante</w:t>
+      </w:r>
+      <w:proofErr w:type="spellEnd"/>
+      <w:r>
+        <w:t xml:space="preserve"> </w:t>
+      </w:r>
+      <w:proofErr w:type="spellStart"/>
+      <w:r>
+        <w:t>quinze</w:t>
+      </w:r>
+      <w:proofErr w:type="spellEnd"/>
+      <w:r>
+        <w:t xml:space="preserve"> </w:t>
+      </w:r>
+      <w:proofErr w:type="spellStart"/>
+      <w:r>
+        <w:t>mille</w:t>
+      </w:r>
+      <w:proofErr w:type="spellEnd"/>
+      <w:r>
+        <w:t xml:space="preserve"> dirhams</w:t>
+      </w:r>
+    </w:p>
+    <w:p>
+      <w:pPr>
+        <w:spacing w:line="360" w:lineRule="auto"/>
+        <w:ind w:left="720" w:firstLine="720"/>
+      </w:pPr>
+      <w:r>
+        <w:t xml:space="preserve">- </w:t>
+      </w:r>
+      <w:proofErr w:type="spellStart"/>
+      <w:r>
+        <w:t>taux</w:t>
+      </w:r>
+      <w:proofErr w:type="spellEnd"/>
+      <w:r>
+        <w:t xml:space="preserve"> de la T.V.A. </w:t>
+      </w:r>
+      <w:r>
+        <w:t xml:space="preserve">20% </w:t>
+      </w:r>
+    </w:p>
+    <w:p>
+      <w:pPr>
+        <w:spacing w:line="360" w:lineRule="auto"/>
+        <w:ind w:left="720" w:firstLine="720"/>
+      </w:pPr>
+      <w:r>
+        <w:t xml:space="preserve">- </w:t>
+      </w:r>
+      <w:proofErr w:type="spellStart"/>
+      <w:r>
+        <w:t>montant</w:t>
+      </w:r>
+      <w:proofErr w:type="spellEnd"/>
+      <w:r>
+        <w:t xml:space="preserve"> de la T.V.A. </w:t>
+      </w:r>
+      <w:r>
+        <w:t>75 000,00</w:t>
+      </w:r>
+      <w:r>
+        <w:t xml:space="preserve"> </w:t>
+      </w:r>
+      <w:r>
+        <w:t xml:space="preserve">DHs </w:t>
+      </w:r>
+      <w:proofErr w:type="spellStart"/>
+      <w:r>
+        <w:t>Soixante</w:t>
+      </w:r>
+      <w:proofErr w:type="spellEnd"/>
+      <w:r>
+        <w:t xml:space="preserve"> </w:t>
+      </w:r>
+      <w:proofErr w:type="spellStart"/>
+      <w:r>
+        <w:t>quinze</w:t>
+      </w:r>
+      <w:proofErr w:type="spellEnd"/>
+      <w:r>
+        <w:t xml:space="preserve"> </w:t>
+      </w:r>
+      <w:proofErr w:type="spellStart"/>
+      <w:r>
+        <w:t>mille</w:t>
+      </w:r>
+      <w:proofErr w:type="spellEnd"/>
+      <w:r>
+        <w:t xml:space="preserve"> Dirhams</w:t>
+      </w:r>
+    </w:p>
+    <w:p>
+      <w:pPr>
+        <w:spacing w:line="360" w:lineRule="auto"/>
+        <w:ind w:left="720" w:firstLine="720"/>
+      </w:pPr>
+      <w:r>
+        <w:t xml:space="preserve">- </w:t>
+      </w:r>
+      <w:proofErr w:type="spellStart"/>
+      <w:r>
+        <w:t>montant</w:t>
+      </w:r>
+      <w:proofErr w:type="spellEnd"/>
+      <w:r>
+        <w:t xml:space="preserve"> T.V.A comprise </w:t>
+      </w:r>
+      <w:r>
+        <w:t>450 000,00</w:t>
+      </w:r>
+      <w:r>
+        <w:t xml:space="preserve"> </w:t>
+      </w:r>
+      <w:r>
+        <w:t xml:space="preserve">DHs </w:t>
+      </w:r>
+      <w:r>
+        <w:t xml:space="preserve">Quatre cent </w:t>
+      </w:r>
+      <w:proofErr w:type="spellStart"/>
+      <w:r>
+        <w:t>cinquante</w:t>
+      </w:r>
+      <w:proofErr w:type="spellEnd"/>
+      <w:r>
+        <w:t xml:space="preserve"> </w:t>
+      </w:r>
+      <w:proofErr w:type="spellStart"/>
+      <w:r>
+        <w:t>mille</w:t>
+      </w:r>
+      <w:proofErr w:type="spellEnd"/>
+      <w:r>
+        <w:t xml:space="preserve"> Dirhams</w:t>
+      </w:r>
+    </w:p>
+    <w:p>
+      <w:pPr>
+        <w:spacing w:line="360" w:lineRule="auto"/>
+      </w:pPr>
+      <w:proofErr w:type="spellStart"/>
+      <w:r>
+        <w:t>L'Etat</w:t>
+      </w:r>
+      <w:proofErr w:type="spellEnd"/>
+      <w:r>
+        <w:t xml:space="preserve"> se </w:t>
+      </w:r>
+      <w:proofErr w:type="spellStart"/>
+      <w:r>
+        <w:t>libérera</w:t>
+      </w:r>
+      <w:proofErr w:type="spellEnd"/>
+      <w:r>
+        <w:t xml:space="preserve"> des </w:t>
+      </w:r>
+      <w:proofErr w:type="spellStart"/>
+      <w:r>
+        <w:t>sommes</w:t>
+      </w:r>
+      <w:proofErr w:type="spellEnd"/>
+      <w:r>
+        <w:t xml:space="preserve"> dues par </w:t>
+      </w:r>
+      <w:proofErr w:type="spellStart"/>
+      <w:r>
+        <w:t>lui</w:t>
+      </w:r>
+      <w:proofErr w:type="spellEnd"/>
+      <w:r>
+        <w:t xml:space="preserve"> </w:t>
+      </w:r>
+      <w:proofErr w:type="spellStart"/>
+      <w:r>
+        <w:t>en</w:t>
+      </w:r>
+      <w:proofErr w:type="spellEnd"/>
+      <w:r>
+        <w:t xml:space="preserve"> </w:t>
+      </w:r>
+      <w:proofErr w:type="spellStart"/>
+      <w:r>
+        <w:t>faisant</w:t>
+      </w:r>
+      <w:proofErr w:type="spellEnd"/>
+      <w:r>
+        <w:t xml:space="preserve"> donner </w:t>
+      </w:r>
+      <w:proofErr w:type="spellStart"/>
+      <w:r>
+        <w:t>crédit</w:t>
+      </w:r>
+      <w:proofErr w:type="spellEnd"/>
+      <w:r>
+        <w:t xml:space="preserve"> au </w:t>
+      </w:r>
+      <w:proofErr w:type="spellStart"/>
+      <w:r>
+        <w:t>compte</w:t>
+      </w:r>
+      <w:proofErr w:type="spellEnd"/>
+      <w:r>
+        <w:t xml:space="preserve"> à la </w:t>
+      </w:r>
+      <w:proofErr w:type="spellStart"/>
+      <w:r>
+        <w:t>Trésorerie</w:t>
+      </w:r>
+      <w:proofErr w:type="spellEnd"/>
+      <w:r>
+        <w:t xml:space="preserve"> Générale, </w:t>
+      </w:r>
+      <w:proofErr w:type="spellStart"/>
+      <w:r>
+        <w:t>ouvert</w:t>
+      </w:r>
+      <w:proofErr w:type="spellEnd"/>
+      <w:r>
+        <w:t xml:space="preserve"> au nom de la </w:t>
+      </w:r>
+      <w:proofErr w:type="spellStart"/>
+      <w:r>
+        <w:t>société</w:t>
+      </w:r>
+      <w:proofErr w:type="spellEnd"/>
+      <w:r>
+        <w:t xml:space="preserve"> Code Gate</w:t>
+      </w:r>
+      <w:r>
+        <w:t xml:space="preserve"> à </w:t>
+      </w:r>
+      <w:r>
+        <w:t xml:space="preserve">Banque </w:t>
+      </w:r>
+      <w:proofErr w:type="spellStart"/>
+      <w:r>
+        <w:t>Populaire</w:t>
+      </w:r>
+      <w:proofErr w:type="spellEnd"/>
+      <w:r>
+        <w:t xml:space="preserve"> de BCP RESEAU / </w:t>
+      </w:r>
+      <w:proofErr w:type="spellStart"/>
+      <w:r>
+        <w:t>Agence</w:t>
+      </w:r>
+      <w:proofErr w:type="spellEnd"/>
+      <w:r>
+        <w:t xml:space="preserve"> AL WAFAA</w:t>
+      </w:r>
+      <w:r>
+        <w:t xml:space="preserve">, sous </w:t>
+      </w:r>
+      <w:proofErr w:type="spellStart"/>
+      <w:r>
+        <w:t>relevé</w:t>
+      </w:r>
+      <w:proofErr w:type="spellEnd"/>
+      <w:r>
+        <w:t xml:space="preserve"> </w:t>
+      </w:r>
+      <w:proofErr w:type="spellStart"/>
+      <w:r>
+        <w:t>d'identification</w:t>
+      </w:r>
+      <w:proofErr w:type="spellEnd"/>
+      <w:r>
+        <w:t xml:space="preserve"> </w:t>
+      </w:r>
+      <w:proofErr w:type="spellStart"/>
+      <w:r>
+        <w:t>bancaire</w:t>
+      </w:r>
+      <w:proofErr w:type="spellEnd"/>
+      <w:r>
+        <w:t xml:space="preserve"> (RIB) </w:t>
+      </w:r>
+      <w:proofErr w:type="spellStart"/>
+      <w:proofErr w:type="gramStart"/>
+      <w:r>
+        <w:t>numéro</w:t>
+      </w:r>
+      <w:proofErr w:type="spellEnd"/>
+      <w:r>
+        <w:t xml:space="preserve"> </w:t>
+      </w:r>
+      <w:r>
+        <w:t xml:space="preserve"> 1907802121127436570007</w:t>
+      </w:r>
+      <w:r>
+        <w:t>80</w:t>
+      </w:r>
+      <w:proofErr w:type="gramEnd"/>
+      <w:r>
+        <w:t>.</w:t>
+      </w:r>
+    </w:p>
+    <w:p>
+      <w:pPr>
+        <w:spacing w:line="360" w:lineRule="auto"/>
+        <w:ind w:firstLine="720"/>
+      </w:pPr>
+    </w:p>
+    <w:p>
+      <w:pPr>
+        <w:spacing w:line="360" w:lineRule="auto"/>
+        <w:ind w:firstLine="720"/>
+      </w:pPr>
+    </w:p>
+    <w:p>
+      <w:pPr>
+        <w:spacing w:line="360" w:lineRule="auto"/>
+        <w:ind w:firstLine="720"/>
+      </w:pPr>
+    </w:p>
+    <w:p>
+      <w:pPr>
+        <w:spacing w:line="360" w:lineRule="auto"/>
+        <w:ind w:left="2160" w:firstLine="720"/>
+      </w:pPr>
+      <w:r>
+        <w:t xml:space="preserve">Fait à </w:t>
+      </w:r>
+      <w:r>
+        <w:t>Casablanca</w:t>
+      </w:r>
+      <w:r>
+        <w:tab/>
+      </w:r>
+      <w:r>
+        <w:tab/>
+      </w:r>
+      <w:r>
+        <w:tab/>
+        <w:t xml:space="preserve">LE </w:t>
+      </w:r>
+      <w:r>
+        <w:t xml:space="preserve"> 21/10/2016</w:t>
+      </w:r>
+    </w:p>
+    <w:p>
+      <w:pPr>
+        <w:spacing w:line="360" w:lineRule="auto"/>
         <w:ind w:left="2880" w:firstLine="720"/>
       </w:pPr>
       <w:r>
@@ -469,7 +1672,7 @@
       </w:r>
     </w:p>
     <w:sectPr>
-      <w:footerReference w:type="default" r:id="rId7"/>
+      <w:footerReference w:type="default" r:id="rId8"/>
       <w:pgSz w:w="12240" w:h="15840"/>
       <w:pgMar w:top="1440" w:right="1440" w:bottom="1440" w:left="1440" w:header="720" w:footer="720" w:gutter="0"/>
       <w:cols w:space="720"/>
@@ -538,7 +1741,7 @@
           <w:rPr>
             <w:noProof/>
           </w:rPr>
-          <w:t>2</w:t>
+          <w:t>1</w:t>
         </w:r>
         <w:r>
           <w:rPr>
@@ -1547,4 +2750,16 @@
     </a:ext>
   </a:extLst>
 </a:theme>
+</file>
+
+<file path=customXml/item1.xml><?xml version="1.0" encoding="utf-8"?>
+<b:Sources xmlns:b="http://schemas.openxmlformats.org/officeDocument/2006/bibliography" xmlns="http://schemas.openxmlformats.org/officeDocument/2006/bibliography" SelectedStyle="\APASixthEditionOfficeOnline.xsl" StyleName="APA" Version="6"/>
+</file>
+
+<file path=customXml/itemProps1.xml><?xml version="1.0" encoding="utf-8"?>
+<ds:datastoreItem xmlns:ds="http://schemas.openxmlformats.org/officeDocument/2006/customXml" ds:itemID="{355FB42F-28C3-4A6B-B5A2-ED5BCED70975}">
+  <ds:schemaRefs>
+    <ds:schemaRef ds:uri="http://schemas.openxmlformats.org/officeDocument/2006/bibliography"/>
+  </ds:schemaRefs>
+</ds:datastoreItem>
 </file>
</xml_diff>